<commit_message>
db backup, model2 update and document update
</commit_message>
<xml_diff>
--- a/project_1/3. 요구사항 명세서, 분석서/요구사항 분석서_DLT_v0.1.docx
+++ b/project_1/3. 요구사항 명세서, 분석서/요구사항 분석서_DLT_v0.1.docx
@@ -111,21 +111,6 @@
     </w:p>
     <w:p>
       <w:pPr>
-        <w:jc w:val="left"/>
-      </w:pPr>
-    </w:p>
-    <w:p>
-      <w:pPr>
-        <w:jc w:val="left"/>
-      </w:pPr>
-    </w:p>
-    <w:p>
-      <w:pPr>
-        <w:jc w:val="left"/>
-      </w:pPr>
-    </w:p>
-    <w:p>
-      <w:pPr>
         <w:jc w:val="right"/>
         <w:rPr>
           <w:b/>
@@ -134,7 +119,6 @@
         </w:rPr>
       </w:pPr>
       <w:r>
-        <w:lastRenderedPageBreak/>
         <w:tab/>
       </w:r>
       <w:r>
@@ -206,6 +190,7 @@
       <w:pPr>
         <w:jc w:val="center"/>
         <w:rPr>
+          <w:b/>
           <w:sz w:val="40"/>
           <w:szCs w:val="40"/>
         </w:rPr>
@@ -213,9 +198,11 @@
       <w:r>
         <w:rPr>
           <w:rFonts w:hint="eastAsia"/>
+          <w:b/>
           <w:sz w:val="40"/>
           <w:szCs w:val="40"/>
         </w:rPr>
+        <w:lastRenderedPageBreak/>
         <w:t>목차</w:t>
       </w:r>
     </w:p>
@@ -230,40 +217,43 @@
           <w:rStyle w:val="a6"/>
           <w:b/>
           <w:noProof/>
-          <w:sz w:val="30"/>
-          <w:szCs w:val="30"/>
-        </w:rPr>
-      </w:pPr>
-      <w:r>
-        <w:rPr>
           <w:sz w:val="40"/>
           <w:szCs w:val="40"/>
         </w:rPr>
-        <w:fldChar w:fldCharType="begin"/>
-      </w:r>
-      <w:r>
-        <w:rPr>
+      </w:pPr>
+      <w:r>
+        <w:rPr>
+          <w:b/>
           <w:sz w:val="40"/>
           <w:szCs w:val="40"/>
         </w:rPr>
-        <w:instrText xml:space="preserve"> TOC \o "1-3" \h \z \u </w:instrText>
-      </w:r>
-      <w:r>
-        <w:rPr>
+        <w:fldChar w:fldCharType="begin"/>
+      </w:r>
+      <w:r>
+        <w:rPr>
+          <w:b/>
           <w:sz w:val="40"/>
           <w:szCs w:val="40"/>
         </w:rPr>
+        <w:instrText xml:space="preserve"> TOC \o "1-3" \h \z \u </w:instrText>
+      </w:r>
+      <w:r>
+        <w:rPr>
+          <w:b/>
+          <w:sz w:val="40"/>
+          <w:szCs w:val="40"/>
+        </w:rPr>
         <w:fldChar w:fldCharType="separate"/>
       </w:r>
-      <w:hyperlink w:anchor="_Toc153976285" w:history="1">
+      <w:hyperlink w:anchor="_Toc158035273" w:history="1">
         <w:r>
           <w:rPr>
             <w:rStyle w:val="a6"/>
             <w:rFonts w:asciiTheme="majorHAnsi" w:eastAsiaTheme="majorHAnsi" w:hAnsiTheme="majorHAnsi"/>
             <w:b/>
             <w:noProof/>
-            <w:sz w:val="30"/>
-            <w:szCs w:val="30"/>
+            <w:sz w:val="40"/>
+            <w:szCs w:val="40"/>
           </w:rPr>
           <w:t>0.</w:t>
         </w:r>
@@ -271,8 +261,8 @@
           <w:rPr>
             <w:b/>
             <w:noProof/>
-            <w:sz w:val="30"/>
-            <w:szCs w:val="30"/>
+            <w:sz w:val="40"/>
+            <w:szCs w:val="40"/>
           </w:rPr>
           <w:tab/>
         </w:r>
@@ -282,8 +272,8 @@
             <w:rFonts w:asciiTheme="majorHAnsi" w:eastAsiaTheme="majorHAnsi" w:hAnsiTheme="majorHAnsi"/>
             <w:b/>
             <w:noProof/>
-            <w:sz w:val="30"/>
-            <w:szCs w:val="30"/>
+            <w:sz w:val="40"/>
+            <w:szCs w:val="40"/>
           </w:rPr>
           <w:t>공통 기능</w:t>
         </w:r>
@@ -292,8 +282,8 @@
             <w:b/>
             <w:noProof/>
             <w:webHidden/>
-            <w:sz w:val="30"/>
-            <w:szCs w:val="30"/>
+            <w:sz w:val="40"/>
+            <w:szCs w:val="40"/>
           </w:rPr>
           <w:tab/>
         </w:r>
@@ -302,8 +292,8 @@
             <w:b/>
             <w:noProof/>
             <w:webHidden/>
-            <w:sz w:val="30"/>
-            <w:szCs w:val="30"/>
+            <w:sz w:val="40"/>
+            <w:szCs w:val="40"/>
           </w:rPr>
           <w:fldChar w:fldCharType="begin"/>
         </w:r>
@@ -312,18 +302,18 @@
             <w:b/>
             <w:noProof/>
             <w:webHidden/>
-            <w:sz w:val="30"/>
-            <w:szCs w:val="30"/>
-          </w:rPr>
-          <w:instrText xml:space="preserve"> PAGEREF _Toc153976285 \h </w:instrText>
+            <w:sz w:val="40"/>
+            <w:szCs w:val="40"/>
+          </w:rPr>
+          <w:instrText xml:space="preserve"> PAGEREF _Toc158035273 \h </w:instrText>
         </w:r>
         <w:r>
           <w:rPr>
             <w:b/>
             <w:noProof/>
             <w:webHidden/>
-            <w:sz w:val="30"/>
-            <w:szCs w:val="30"/>
+            <w:sz w:val="40"/>
+            <w:szCs w:val="40"/>
           </w:rPr>
         </w:r>
         <w:r>
@@ -331,8 +321,8 @@
             <w:b/>
             <w:noProof/>
             <w:webHidden/>
-            <w:sz w:val="30"/>
-            <w:szCs w:val="30"/>
+            <w:sz w:val="40"/>
+            <w:szCs w:val="40"/>
           </w:rPr>
           <w:fldChar w:fldCharType="separate"/>
         </w:r>
@@ -341,8 +331,8 @@
             <w:b/>
             <w:noProof/>
             <w:webHidden/>
-            <w:sz w:val="30"/>
-            <w:szCs w:val="30"/>
+            <w:sz w:val="40"/>
+            <w:szCs w:val="40"/>
           </w:rPr>
           <w:t>3</w:t>
         </w:r>
@@ -351,8 +341,8 @@
             <w:b/>
             <w:noProof/>
             <w:webHidden/>
-            <w:sz w:val="30"/>
-            <w:szCs w:val="30"/>
+            <w:sz w:val="40"/>
+            <w:szCs w:val="40"/>
           </w:rPr>
           <w:fldChar w:fldCharType="end"/>
         </w:r>
@@ -363,8 +353,6 @@
         <w:rPr>
           <w:b/>
           <w:noProof/>
-          <w:sz w:val="30"/>
-          <w:szCs w:val="30"/>
         </w:rPr>
       </w:pPr>
     </w:p>
@@ -379,19 +367,19 @@
           <w:rStyle w:val="a6"/>
           <w:b/>
           <w:noProof/>
-          <w:sz w:val="30"/>
-          <w:szCs w:val="30"/>
-        </w:rPr>
-      </w:pPr>
-      <w:hyperlink w:anchor="_Toc153976286" w:history="1">
+          <w:sz w:val="40"/>
+          <w:szCs w:val="40"/>
+        </w:rPr>
+      </w:pPr>
+      <w:hyperlink w:anchor="_Toc158035274" w:history="1">
         <w:r>
           <w:rPr>
             <w:rStyle w:val="a6"/>
             <w:rFonts w:asciiTheme="majorHAnsi" w:eastAsiaTheme="majorHAnsi" w:hAnsiTheme="majorHAnsi"/>
             <w:b/>
             <w:noProof/>
-            <w:sz w:val="30"/>
-            <w:szCs w:val="30"/>
+            <w:sz w:val="40"/>
+            <w:szCs w:val="40"/>
           </w:rPr>
           <w:t>1.</w:t>
         </w:r>
@@ -399,8 +387,8 @@
           <w:rPr>
             <w:b/>
             <w:noProof/>
-            <w:sz w:val="30"/>
-            <w:szCs w:val="30"/>
+            <w:sz w:val="40"/>
+            <w:szCs w:val="40"/>
           </w:rPr>
           <w:tab/>
         </w:r>
@@ -410,8 +398,8 @@
             <w:rFonts w:asciiTheme="majorHAnsi" w:eastAsiaTheme="majorHAnsi" w:hAnsiTheme="majorHAnsi"/>
             <w:b/>
             <w:noProof/>
-            <w:sz w:val="30"/>
-            <w:szCs w:val="30"/>
+            <w:sz w:val="40"/>
+            <w:szCs w:val="40"/>
           </w:rPr>
           <w:t>메인 기능</w:t>
         </w:r>
@@ -420,8 +408,8 @@
             <w:b/>
             <w:noProof/>
             <w:webHidden/>
-            <w:sz w:val="30"/>
-            <w:szCs w:val="30"/>
+            <w:sz w:val="40"/>
+            <w:szCs w:val="40"/>
           </w:rPr>
           <w:tab/>
         </w:r>
@@ -430,8 +418,8 @@
             <w:b/>
             <w:noProof/>
             <w:webHidden/>
-            <w:sz w:val="30"/>
-            <w:szCs w:val="30"/>
+            <w:sz w:val="40"/>
+            <w:szCs w:val="40"/>
           </w:rPr>
           <w:fldChar w:fldCharType="begin"/>
         </w:r>
@@ -440,18 +428,18 @@
             <w:b/>
             <w:noProof/>
             <w:webHidden/>
-            <w:sz w:val="30"/>
-            <w:szCs w:val="30"/>
-          </w:rPr>
-          <w:instrText xml:space="preserve"> PAGEREF _Toc153976286 \h </w:instrText>
+            <w:sz w:val="40"/>
+            <w:szCs w:val="40"/>
+          </w:rPr>
+          <w:instrText xml:space="preserve"> PAGEREF _Toc158035274 \h </w:instrText>
         </w:r>
         <w:r>
           <w:rPr>
             <w:b/>
             <w:noProof/>
             <w:webHidden/>
-            <w:sz w:val="30"/>
-            <w:szCs w:val="30"/>
+            <w:sz w:val="40"/>
+            <w:szCs w:val="40"/>
           </w:rPr>
         </w:r>
         <w:r>
@@ -459,8 +447,8 @@
             <w:b/>
             <w:noProof/>
             <w:webHidden/>
-            <w:sz w:val="30"/>
-            <w:szCs w:val="30"/>
+            <w:sz w:val="40"/>
+            <w:szCs w:val="40"/>
           </w:rPr>
           <w:fldChar w:fldCharType="separate"/>
         </w:r>
@@ -469,8 +457,8 @@
             <w:b/>
             <w:noProof/>
             <w:webHidden/>
-            <w:sz w:val="30"/>
-            <w:szCs w:val="30"/>
+            <w:sz w:val="40"/>
+            <w:szCs w:val="40"/>
           </w:rPr>
           <w:t>3</w:t>
         </w:r>
@@ -479,8 +467,8 @@
             <w:b/>
             <w:noProof/>
             <w:webHidden/>
-            <w:sz w:val="30"/>
-            <w:szCs w:val="30"/>
+            <w:sz w:val="40"/>
+            <w:szCs w:val="40"/>
           </w:rPr>
           <w:fldChar w:fldCharType="end"/>
         </w:r>
@@ -491,8 +479,6 @@
         <w:rPr>
           <w:b/>
           <w:noProof/>
-          <w:sz w:val="30"/>
-          <w:szCs w:val="30"/>
         </w:rPr>
       </w:pPr>
     </w:p>
@@ -506,21 +492,19 @@
         <w:rPr>
           <w:b/>
           <w:noProof/>
-          <w:color w:val="0563C1" w:themeColor="hyperlink"/>
-          <w:sz w:val="30"/>
-          <w:szCs w:val="30"/>
-          <w:u w:val="single"/>
-        </w:rPr>
-      </w:pPr>
-      <w:hyperlink w:anchor="_Toc153976287" w:history="1">
+          <w:sz w:val="40"/>
+          <w:szCs w:val="40"/>
+        </w:rPr>
+      </w:pPr>
+      <w:hyperlink w:anchor="_Toc158035275" w:history="1">
         <w:r>
           <w:rPr>
             <w:rStyle w:val="a6"/>
             <w:rFonts w:asciiTheme="majorHAnsi" w:eastAsiaTheme="majorHAnsi" w:hAnsiTheme="majorHAnsi"/>
             <w:b/>
             <w:noProof/>
-            <w:sz w:val="30"/>
-            <w:szCs w:val="30"/>
+            <w:sz w:val="40"/>
+            <w:szCs w:val="40"/>
           </w:rPr>
           <w:t>2.</w:t>
         </w:r>
@@ -528,8 +512,8 @@
           <w:rPr>
             <w:b/>
             <w:noProof/>
-            <w:sz w:val="30"/>
-            <w:szCs w:val="30"/>
+            <w:sz w:val="40"/>
+            <w:szCs w:val="40"/>
           </w:rPr>
           <w:tab/>
         </w:r>
@@ -539,18 +523,18 @@
             <w:rFonts w:asciiTheme="majorHAnsi" w:eastAsiaTheme="majorHAnsi" w:hAnsiTheme="majorHAnsi"/>
             <w:b/>
             <w:noProof/>
-            <w:sz w:val="30"/>
-            <w:szCs w:val="30"/>
-          </w:rPr>
-          <w:t>지역별 통계 기능</w:t>
+            <w:sz w:val="40"/>
+            <w:szCs w:val="40"/>
+          </w:rPr>
+          <w:t>건강·정책</w:t>
         </w:r>
         <w:r>
           <w:rPr>
             <w:b/>
             <w:noProof/>
             <w:webHidden/>
-            <w:sz w:val="30"/>
-            <w:szCs w:val="30"/>
+            <w:sz w:val="40"/>
+            <w:szCs w:val="40"/>
           </w:rPr>
           <w:tab/>
         </w:r>
@@ -559,8 +543,8 @@
             <w:b/>
             <w:noProof/>
             <w:webHidden/>
-            <w:sz w:val="30"/>
-            <w:szCs w:val="30"/>
+            <w:sz w:val="40"/>
+            <w:szCs w:val="40"/>
           </w:rPr>
           <w:fldChar w:fldCharType="begin"/>
         </w:r>
@@ -569,18 +553,18 @@
             <w:b/>
             <w:noProof/>
             <w:webHidden/>
-            <w:sz w:val="30"/>
-            <w:szCs w:val="30"/>
-          </w:rPr>
-          <w:instrText xml:space="preserve"> PAGEREF _Toc153976287 \h </w:instrText>
+            <w:sz w:val="40"/>
+            <w:szCs w:val="40"/>
+          </w:rPr>
+          <w:instrText xml:space="preserve"> PAGEREF _Toc158035275 \h </w:instrText>
         </w:r>
         <w:r>
           <w:rPr>
             <w:b/>
             <w:noProof/>
             <w:webHidden/>
-            <w:sz w:val="30"/>
-            <w:szCs w:val="30"/>
+            <w:sz w:val="40"/>
+            <w:szCs w:val="40"/>
           </w:rPr>
         </w:r>
         <w:r>
@@ -588,8 +572,8 @@
             <w:b/>
             <w:noProof/>
             <w:webHidden/>
-            <w:sz w:val="30"/>
-            <w:szCs w:val="30"/>
+            <w:sz w:val="40"/>
+            <w:szCs w:val="40"/>
           </w:rPr>
           <w:fldChar w:fldCharType="separate"/>
         </w:r>
@@ -598,8 +582,8 @@
             <w:b/>
             <w:noProof/>
             <w:webHidden/>
-            <w:sz w:val="30"/>
-            <w:szCs w:val="30"/>
+            <w:sz w:val="40"/>
+            <w:szCs w:val="40"/>
           </w:rPr>
           <w:t>4</w:t>
         </w:r>
@@ -608,12 +592,14 @@
             <w:b/>
             <w:noProof/>
             <w:webHidden/>
-            <w:sz w:val="30"/>
-            <w:szCs w:val="30"/>
+            <w:sz w:val="40"/>
+            <w:szCs w:val="40"/>
           </w:rPr>
           <w:fldChar w:fldCharType="end"/>
         </w:r>
       </w:hyperlink>
+      <w:bookmarkStart w:id="0" w:name="_GoBack"/>
+      <w:bookmarkEnd w:id="0"/>
     </w:p>
     <w:p>
       <w:pPr>
@@ -626,28 +612,28 @@
           <w:rStyle w:val="a6"/>
           <w:b/>
           <w:noProof/>
-          <w:sz w:val="30"/>
-          <w:szCs w:val="30"/>
-        </w:rPr>
-      </w:pPr>
-      <w:hyperlink w:anchor="_Toc153976288" w:history="1">
+          <w:sz w:val="40"/>
+          <w:szCs w:val="40"/>
+        </w:rPr>
+      </w:pPr>
+      <w:hyperlink w:anchor="_Toc158035276" w:history="1">
         <w:r>
           <w:rPr>
             <w:rStyle w:val="a6"/>
             <w:b/>
             <w:noProof/>
-            <w:sz w:val="30"/>
-            <w:szCs w:val="30"/>
-          </w:rPr>
-          <w:t>2.1. 지역별 질병 통계 기능</w:t>
+            <w:sz w:val="40"/>
+            <w:szCs w:val="40"/>
+          </w:rPr>
+          <w:t>2.1. 지역별 질병 정보 기능</w:t>
         </w:r>
         <w:r>
           <w:rPr>
             <w:b/>
             <w:noProof/>
             <w:webHidden/>
-            <w:sz w:val="30"/>
-            <w:szCs w:val="30"/>
+            <w:sz w:val="40"/>
+            <w:szCs w:val="40"/>
           </w:rPr>
           <w:tab/>
         </w:r>
@@ -656,8 +642,8 @@
             <w:b/>
             <w:noProof/>
             <w:webHidden/>
-            <w:sz w:val="30"/>
-            <w:szCs w:val="30"/>
+            <w:sz w:val="40"/>
+            <w:szCs w:val="40"/>
           </w:rPr>
           <w:fldChar w:fldCharType="begin"/>
         </w:r>
@@ -666,18 +652,18 @@
             <w:b/>
             <w:noProof/>
             <w:webHidden/>
-            <w:sz w:val="30"/>
-            <w:szCs w:val="30"/>
-          </w:rPr>
-          <w:instrText xml:space="preserve"> PAGEREF _Toc153976288 \h </w:instrText>
+            <w:sz w:val="40"/>
+            <w:szCs w:val="40"/>
+          </w:rPr>
+          <w:instrText xml:space="preserve"> PAGEREF _Toc158035276 \h </w:instrText>
         </w:r>
         <w:r>
           <w:rPr>
             <w:b/>
             <w:noProof/>
             <w:webHidden/>
-            <w:sz w:val="30"/>
-            <w:szCs w:val="30"/>
+            <w:sz w:val="40"/>
+            <w:szCs w:val="40"/>
           </w:rPr>
         </w:r>
         <w:r>
@@ -685,8 +671,8 @@
             <w:b/>
             <w:noProof/>
             <w:webHidden/>
-            <w:sz w:val="30"/>
-            <w:szCs w:val="30"/>
+            <w:sz w:val="40"/>
+            <w:szCs w:val="40"/>
           </w:rPr>
           <w:fldChar w:fldCharType="separate"/>
         </w:r>
@@ -695,8 +681,8 @@
             <w:b/>
             <w:noProof/>
             <w:webHidden/>
-            <w:sz w:val="30"/>
-            <w:szCs w:val="30"/>
+            <w:sz w:val="40"/>
+            <w:szCs w:val="40"/>
           </w:rPr>
           <w:t>4</w:t>
         </w:r>
@@ -705,8 +691,8 @@
             <w:b/>
             <w:noProof/>
             <w:webHidden/>
-            <w:sz w:val="30"/>
-            <w:szCs w:val="30"/>
+            <w:sz w:val="40"/>
+            <w:szCs w:val="40"/>
           </w:rPr>
           <w:fldChar w:fldCharType="end"/>
         </w:r>
@@ -717,8 +703,6 @@
         <w:rPr>
           <w:b/>
           <w:noProof/>
-          <w:sz w:val="30"/>
-          <w:szCs w:val="30"/>
         </w:rPr>
       </w:pPr>
     </w:p>
@@ -730,13 +714,14 @@
           <w:tab w:val="right" w:leader="dot" w:pos="9016"/>
         </w:tabs>
         <w:rPr>
+          <w:rStyle w:val="a6"/>
           <w:b/>
           <w:noProof/>
           <w:sz w:val="40"/>
           <w:szCs w:val="40"/>
         </w:rPr>
       </w:pPr>
-      <w:hyperlink w:anchor="_Toc153976289" w:history="1">
+      <w:hyperlink w:anchor="_Toc158035277" w:history="1">
         <w:r>
           <w:rPr>
             <w:rStyle w:val="a6"/>
@@ -796,7 +781,7 @@
             <w:sz w:val="40"/>
             <w:szCs w:val="40"/>
           </w:rPr>
-          <w:instrText xml:space="preserve"> PAGEREF _Toc153976289 \h </w:instrText>
+          <w:instrText xml:space="preserve"> PAGEREF _Toc158035277 \h </w:instrText>
         </w:r>
         <w:r>
           <w:rPr>
@@ -826,6 +811,130 @@
             <w:szCs w:val="40"/>
           </w:rPr>
           <w:t>5</w:t>
+        </w:r>
+        <w:r>
+          <w:rPr>
+            <w:b/>
+            <w:noProof/>
+            <w:webHidden/>
+            <w:sz w:val="40"/>
+            <w:szCs w:val="40"/>
+          </w:rPr>
+          <w:fldChar w:fldCharType="end"/>
+        </w:r>
+      </w:hyperlink>
+    </w:p>
+    <w:p>
+      <w:pPr>
+        <w:rPr>
+          <w:b/>
+          <w:noProof/>
+        </w:rPr>
+      </w:pPr>
+    </w:p>
+    <w:p>
+      <w:pPr>
+        <w:pStyle w:val="10"/>
+        <w:tabs>
+          <w:tab w:val="left" w:pos="425"/>
+          <w:tab w:val="right" w:leader="dot" w:pos="9016"/>
+        </w:tabs>
+        <w:rPr>
+          <w:noProof/>
+          <w:sz w:val="40"/>
+          <w:szCs w:val="40"/>
+        </w:rPr>
+      </w:pPr>
+      <w:hyperlink w:anchor="_Toc158035278" w:history="1">
+        <w:r>
+          <w:rPr>
+            <w:rStyle w:val="a6"/>
+            <w:rFonts w:asciiTheme="majorHAnsi" w:eastAsiaTheme="majorHAnsi" w:hAnsiTheme="majorHAnsi"/>
+            <w:b/>
+            <w:noProof/>
+            <w:sz w:val="40"/>
+            <w:szCs w:val="40"/>
+          </w:rPr>
+          <w:t>4.</w:t>
+        </w:r>
+        <w:r>
+          <w:rPr>
+            <w:b/>
+            <w:noProof/>
+            <w:sz w:val="40"/>
+            <w:szCs w:val="40"/>
+          </w:rPr>
+          <w:tab/>
+        </w:r>
+        <w:r>
+          <w:rPr>
+            <w:rStyle w:val="a6"/>
+            <w:rFonts w:asciiTheme="majorHAnsi" w:eastAsiaTheme="majorHAnsi" w:hAnsiTheme="majorHAnsi"/>
+            <w:b/>
+            <w:noProof/>
+            <w:sz w:val="40"/>
+            <w:szCs w:val="40"/>
+          </w:rPr>
+          <w:t>게시판 기능</w:t>
+        </w:r>
+        <w:r>
+          <w:rPr>
+            <w:b/>
+            <w:noProof/>
+            <w:webHidden/>
+            <w:sz w:val="40"/>
+            <w:szCs w:val="40"/>
+          </w:rPr>
+          <w:tab/>
+        </w:r>
+        <w:r>
+          <w:rPr>
+            <w:b/>
+            <w:noProof/>
+            <w:webHidden/>
+            <w:sz w:val="40"/>
+            <w:szCs w:val="40"/>
+          </w:rPr>
+          <w:fldChar w:fldCharType="begin"/>
+        </w:r>
+        <w:r>
+          <w:rPr>
+            <w:b/>
+            <w:noProof/>
+            <w:webHidden/>
+            <w:sz w:val="40"/>
+            <w:szCs w:val="40"/>
+          </w:rPr>
+          <w:instrText xml:space="preserve"> PAGEREF _Toc158035278 \h </w:instrText>
+        </w:r>
+        <w:r>
+          <w:rPr>
+            <w:b/>
+            <w:noProof/>
+            <w:webHidden/>
+            <w:sz w:val="40"/>
+            <w:szCs w:val="40"/>
+          </w:rPr>
+        </w:r>
+        <w:r>
+          <w:rPr>
+            <w:b/>
+            <w:noProof/>
+            <w:webHidden/>
+            <w:sz w:val="40"/>
+            <w:szCs w:val="40"/>
+          </w:rPr>
+          <w:fldChar w:fldCharType="separate"/>
+        </w:r>
+        <w:r>
+          <w:rPr>
+            <w:b/>
+            <w:noProof/>
+            <w:webHidden/>
+            <w:sz w:val="40"/>
+            <w:szCs w:val="40"/>
+          </w:rPr>
+          <w:t>6</w:t>
         </w:r>
         <w:r>
           <w:rPr>
@@ -850,6 +959,7 @@
       </w:pPr>
       <w:r>
         <w:rPr>
+          <w:b/>
           <w:sz w:val="40"/>
           <w:szCs w:val="40"/>
         </w:rPr>
@@ -889,36 +999,6 @@
     <w:p>
       <w:pPr>
         <w:pStyle w:val="a3"/>
-        <w:rPr>
-          <w:b/>
-          <w:sz w:val="32"/>
-          <w:szCs w:val="32"/>
-        </w:rPr>
-      </w:pPr>
-    </w:p>
-    <w:p>
-      <w:pPr>
-        <w:pStyle w:val="a3"/>
-        <w:rPr>
-          <w:b/>
-          <w:sz w:val="32"/>
-          <w:szCs w:val="32"/>
-        </w:rPr>
-      </w:pPr>
-    </w:p>
-    <w:p>
-      <w:pPr>
-        <w:pStyle w:val="a3"/>
-        <w:rPr>
-          <w:b/>
-          <w:sz w:val="32"/>
-          <w:szCs w:val="32"/>
-        </w:rPr>
-      </w:pPr>
-    </w:p>
-    <w:p>
-      <w:pPr>
-        <w:jc w:val="left"/>
         <w:rPr>
           <w:b/>
           <w:sz w:val="32"/>
@@ -948,15 +1028,16 @@
           <w:szCs w:val="40"/>
         </w:rPr>
       </w:pPr>
-      <w:bookmarkStart w:id="0" w:name="_Toc153976285"/>
       <w:r>
         <w:rPr>
           <w:rFonts w:asciiTheme="majorHAnsi" w:eastAsiaTheme="majorHAnsi" w:hAnsiTheme="majorHAnsi" w:hint="eastAsia"/>
           <w:sz w:val="40"/>
           <w:szCs w:val="40"/>
         </w:rPr>
+        <w:lastRenderedPageBreak/>
         <w:t xml:space="preserve"> </w:t>
       </w:r>
+      <w:bookmarkStart w:id="1" w:name="_Toc158035273"/>
       <w:r>
         <w:rPr>
           <w:rFonts w:asciiTheme="majorHAnsi" w:eastAsiaTheme="majorHAnsi" w:hAnsiTheme="majorHAnsi" w:hint="eastAsia"/>
@@ -965,7 +1046,7 @@
         </w:rPr>
         <w:t>공통 기능</w:t>
       </w:r>
-      <w:bookmarkEnd w:id="0"/>
+      <w:bookmarkEnd w:id="1"/>
     </w:p>
     <w:p>
       <w:pPr>
@@ -993,7 +1074,16 @@
         <w:rPr>
           <w:rFonts w:hint="eastAsia"/>
         </w:rPr>
-        <w:t>지역별 통계,</w:t>
+        <w:t>건강</w:t>
+      </w:r>
+      <w:r>
+        <w:t>·</w:t>
+      </w:r>
+      <w:r>
+        <w:rPr>
+          <w:rFonts w:hint="eastAsia"/>
+        </w:rPr>
+        <w:t>정책(질병 정보,</w:t>
       </w:r>
       <w:r>
         <w:t xml:space="preserve"> </w:t>
@@ -1002,7 +1092,16 @@
         <w:rPr>
           <w:rFonts w:hint="eastAsia"/>
         </w:rPr>
-        <w:t>기대수명 예측,</w:t>
+        <w:t>정책 정보 확인)</w:t>
+      </w:r>
+      <w:r>
+        <w:t xml:space="preserve">, </w:t>
+      </w:r>
+      <w:r>
+        <w:rPr>
+          <w:rFonts w:hint="eastAsia"/>
+        </w:rPr>
+        <w:t>삶의 질 분석(기대 수명 예측,</w:t>
       </w:r>
       <w:r>
         <w:t xml:space="preserve"> </w:t>
@@ -1011,7 +1110,7 @@
         <w:rPr>
           <w:rFonts w:hint="eastAsia"/>
         </w:rPr>
-        <w:t>정책</w:t>
+        <w:t>당신의 만족도는?)</w:t>
       </w:r>
       <w:r>
         <w:t xml:space="preserve">, </w:t>
@@ -1020,10 +1119,16 @@
         <w:rPr>
           <w:rFonts w:hint="eastAsia"/>
         </w:rPr>
-        <w:t>당신의 만족도는</w:t>
-      </w:r>
-      <w:r>
-        <w:t xml:space="preserve">, 커뮤니티, 회원 관리로 메뉴가 구성될 수 있어야 한다. </w:t>
+        <w:t>커뮤니티,</w:t>
+      </w:r>
+      <w:r>
+        <w:t xml:space="preserve"> </w:t>
+      </w:r>
+      <w:r>
+        <w:rPr>
+          <w:rFonts w:hint="eastAsia"/>
+        </w:rPr>
+        <w:t>로그인 순으로 메뉴가 구성되어 있어야 한다.</w:t>
       </w:r>
     </w:p>
     <w:p>
@@ -1038,7 +1143,13 @@
         <w:rPr>
           <w:rFonts w:hint="eastAsia"/>
         </w:rPr>
-        <w:t>지역별 통계는</w:t>
+        <w:t>질병 정보</w:t>
+      </w:r>
+      <w:r>
+        <w:rPr>
+          <w:rFonts w:hint="eastAsia"/>
+        </w:rPr>
+        <w:t>는</w:t>
       </w:r>
       <w:r>
         <w:t xml:space="preserve"> </w:t>
@@ -1047,7 +1158,7 @@
         <w:rPr>
           <w:rFonts w:hint="eastAsia"/>
         </w:rPr>
-        <w:t xml:space="preserve">지역별로 </w:t>
+        <w:t xml:space="preserve">서울과 전남의 </w:t>
       </w:r>
       <w:r>
         <w:t>4</w:t>
@@ -1092,7 +1203,19 @@
         <w:rPr>
           <w:rFonts w:hint="eastAsia"/>
         </w:rPr>
-        <w:t>기대수명 예측은 지역별로 예측한 기대수명 데이터를 비교하여 그래프로 확인할</w:t>
+        <w:t xml:space="preserve">기대수명 예측은 </w:t>
+      </w:r>
+      <w:r>
+        <w:rPr>
+          <w:rFonts w:hint="eastAsia"/>
+        </w:rPr>
+        <w:t xml:space="preserve">개인별 기대 수명 정보를 예측해주고 </w:t>
+      </w:r>
+      <w:r>
+        <w:rPr>
+          <w:rFonts w:hint="eastAsia"/>
+        </w:rPr>
+        <w:t>지역별로 예측한 기대수명 데이터를 비교하여 그래프로 확인할</w:t>
       </w:r>
       <w:r>
         <w:t xml:space="preserve"> </w:t>
@@ -1180,16 +1303,6 @@
       <w:r>
         <w:t xml:space="preserve">릭 시, 메인화면으로 이동할 수 있어야 한다. </w:t>
       </w:r>
-    </w:p>
-    <w:p>
-      <w:pPr>
-        <w:jc w:val="left"/>
-      </w:pPr>
-    </w:p>
-    <w:p>
-      <w:pPr>
-        <w:jc w:val="left"/>
-      </w:pPr>
     </w:p>
     <w:p>
       <w:pPr>
@@ -1209,7 +1322,6 @@
           <w:szCs w:val="40"/>
         </w:rPr>
       </w:pPr>
-      <w:bookmarkStart w:id="1" w:name="_Toc153976286"/>
       <w:r>
         <w:rPr>
           <w:rFonts w:asciiTheme="majorHAnsi" w:eastAsiaTheme="majorHAnsi" w:hAnsiTheme="majorHAnsi" w:hint="eastAsia"/>
@@ -1218,6 +1330,7 @@
         </w:rPr>
         <w:t xml:space="preserve"> </w:t>
       </w:r>
+      <w:bookmarkStart w:id="2" w:name="_Toc158035274"/>
       <w:r>
         <w:rPr>
           <w:rFonts w:asciiTheme="majorHAnsi" w:eastAsiaTheme="majorHAnsi" w:hAnsiTheme="majorHAnsi" w:hint="eastAsia"/>
@@ -1226,7 +1339,6 @@
         </w:rPr>
         <w:t>메인 기</w:t>
       </w:r>
-      <w:bookmarkEnd w:id="1"/>
       <w:r>
         <w:rPr>
           <w:rFonts w:asciiTheme="majorHAnsi" w:eastAsiaTheme="majorHAnsi" w:hAnsiTheme="majorHAnsi" w:hint="eastAsia"/>
@@ -1235,6 +1347,7 @@
         </w:rPr>
         <w:t>능</w:t>
       </w:r>
+      <w:bookmarkEnd w:id="2"/>
     </w:p>
     <w:p>
       <w:pPr>
@@ -1435,7 +1548,6 @@
         <w:jc w:val="left"/>
       </w:pPr>
       <w:r>
-        <w:lastRenderedPageBreak/>
         <w:t>▷</w:t>
       </w:r>
       <w:r>
@@ -1445,7 +1557,7 @@
         <w:t xml:space="preserve">커뮤니티의 사용자가 쓴 글을 </w:t>
       </w:r>
       <w:r>
-        <w:t>7</w:t>
+        <w:t>5</w:t>
       </w:r>
       <w:r>
         <w:rPr>
@@ -1510,36 +1622,37 @@
         <w:rPr>
           <w:rFonts w:hint="eastAsia"/>
         </w:rPr>
-        <w:t>팀과 웹 사이트에</w:t>
-      </w:r>
-      <w:r>
+        <w:t>각 서비스</w:t>
+      </w:r>
+      <w:r>
+        <w:rPr>
+          <w:rFonts w:hint="eastAsia"/>
+        </w:rPr>
+        <w:t>에 맞는 이미지와</w:t>
+      </w:r>
+      <w:r>
+        <w:rPr>
+          <w:rFonts w:hint="eastAsia"/>
+        </w:rPr>
         <w:t xml:space="preserve"> </w:t>
       </w:r>
       <w:r>
         <w:rPr>
           <w:rFonts w:hint="eastAsia"/>
         </w:rPr>
-        <w:t>대한 소개가 있어야 한다.</w:t>
-      </w:r>
-    </w:p>
-    <w:p>
-      <w:pPr>
-        <w:jc w:val="left"/>
-      </w:pPr>
-      <w:r>
-        <w:t xml:space="preserve">▶ </w:t>
-      </w:r>
-      <w:r>
-        <w:rPr>
-          <w:rFonts w:hint="eastAsia"/>
-        </w:rPr>
-        <w:t>각 서비스</w:t>
-      </w:r>
-      <w:r>
-        <w:rPr>
-          <w:rFonts w:hint="eastAsia"/>
-        </w:rPr>
-        <w:t>에 맞는 이미지와</w:t>
+        <w:t xml:space="preserve">서비스로 </w:t>
+      </w:r>
+      <w:r>
+        <w:rPr>
+          <w:rFonts w:hint="eastAsia"/>
+        </w:rPr>
+        <w:t>이동할 수 있는 기능</w:t>
+      </w:r>
+      <w:r>
+        <w:rPr>
+          <w:rFonts w:hint="eastAsia"/>
+        </w:rPr>
+        <w:t>이 있어야 한다.</w:t>
       </w:r>
       <w:r>
         <w:rPr>
@@ -1547,37 +1660,6 @@
         </w:rPr>
         <w:t xml:space="preserve"> </w:t>
       </w:r>
-      <w:r>
-        <w:rPr>
-          <w:rFonts w:hint="eastAsia"/>
-        </w:rPr>
-        <w:t xml:space="preserve">서비스로 </w:t>
-      </w:r>
-      <w:r>
-        <w:rPr>
-          <w:rFonts w:hint="eastAsia"/>
-        </w:rPr>
-        <w:t>이동할 수 있는 기능</w:t>
-      </w:r>
-      <w:r>
-        <w:rPr>
-          <w:rFonts w:hint="eastAsia"/>
-        </w:rPr>
-        <w:t>이 있어야 한다.</w:t>
-      </w:r>
-      <w:bookmarkStart w:id="2" w:name="_GoBack"/>
-      <w:bookmarkEnd w:id="2"/>
-      <w:r>
-        <w:rPr>
-          <w:rFonts w:hint="eastAsia"/>
-        </w:rPr>
-        <w:t xml:space="preserve"> </w:t>
-      </w:r>
-    </w:p>
-    <w:p>
-      <w:pPr>
-        <w:jc w:val="left"/>
-      </w:pPr>
     </w:p>
     <w:p>
       <w:pPr>
@@ -1602,22 +1684,31 @@
           <w:szCs w:val="40"/>
         </w:rPr>
       </w:pPr>
-      <w:bookmarkStart w:id="3" w:name="_Toc153976287"/>
       <w:r>
         <w:rPr>
           <w:rFonts w:asciiTheme="majorHAnsi" w:eastAsiaTheme="majorHAnsi" w:hAnsiTheme="majorHAnsi" w:hint="eastAsia"/>
           <w:sz w:val="40"/>
           <w:szCs w:val="40"/>
         </w:rPr>
+        <w:lastRenderedPageBreak/>
         <w:t xml:space="preserve"> </w:t>
       </w:r>
+      <w:bookmarkStart w:id="3" w:name="_Toc158035275"/>
       <w:r>
         <w:rPr>
           <w:rFonts w:asciiTheme="majorHAnsi" w:eastAsiaTheme="majorHAnsi" w:hAnsiTheme="majorHAnsi" w:hint="eastAsia"/>
           <w:sz w:val="40"/>
           <w:szCs w:val="40"/>
         </w:rPr>
-        <w:t>지</w:t>
+        <w:t>건강</w:t>
+      </w:r>
+      <w:r>
+        <w:rPr>
+          <w:rFonts w:asciiTheme="majorHAnsi" w:eastAsiaTheme="majorHAnsi" w:hAnsiTheme="majorHAnsi"/>
+          <w:sz w:val="40"/>
+          <w:szCs w:val="40"/>
+        </w:rPr>
+        <w:t>·</w:t>
       </w:r>
       <w:r>
         <w:rPr>
@@ -1625,7 +1716,7 @@
           <w:sz w:val="40"/>
           <w:szCs w:val="40"/>
         </w:rPr>
-        <w:t>역별 통계 기능</w:t>
+        <w:t>정책</w:t>
       </w:r>
       <w:bookmarkEnd w:id="3"/>
     </w:p>
@@ -1694,7 +1785,7 @@
           <w:szCs w:val="30"/>
         </w:rPr>
       </w:pPr>
-      <w:bookmarkStart w:id="4" w:name="_Toc153976288"/>
+      <w:bookmarkStart w:id="4" w:name="_Toc158035276"/>
       <w:r>
         <w:rPr>
           <w:b/>
@@ -1718,7 +1809,25 @@
           <w:sz w:val="30"/>
           <w:szCs w:val="30"/>
         </w:rPr>
-        <w:t>질병 통계 기능</w:t>
+        <w:t xml:space="preserve">질병 </w:t>
+      </w:r>
+      <w:r>
+        <w:rPr>
+          <w:rFonts w:hint="eastAsia"/>
+          <w:b/>
+          <w:sz w:val="30"/>
+          <w:szCs w:val="30"/>
+        </w:rPr>
+        <w:t>정보</w:t>
+      </w:r>
+      <w:r>
+        <w:rPr>
+          <w:rFonts w:hint="eastAsia"/>
+          <w:b/>
+          <w:sz w:val="30"/>
+          <w:szCs w:val="30"/>
+        </w:rPr>
+        <w:t xml:space="preserve"> 기능</w:t>
       </w:r>
       <w:bookmarkEnd w:id="4"/>
     </w:p>
@@ -1954,6 +2063,20 @@
         <w:rPr>
           <w:rFonts w:hint="eastAsia"/>
         </w:rPr>
+        <w:t>차트 단위를 확인할 수 있는 버튼이 있어야 하고 단위에 대한 설명을 제공해야 한다.</w:t>
+      </w:r>
+    </w:p>
+    <w:p>
+      <w:pPr>
+        <w:jc w:val="left"/>
+      </w:pPr>
+      <w:r>
+        <w:t>▶</w:t>
+      </w:r>
+      <w:r>
+        <w:rPr>
+          <w:rFonts w:hint="eastAsia"/>
+        </w:rPr>
         <w:t>각 질병들에 대한 설명이 있어야 한다.</w:t>
       </w:r>
     </w:p>
@@ -1963,6 +2086,12 @@
       </w:pPr>
       <w:r>
         <w:t>▶</w:t>
+      </w:r>
+      <w:r>
+        <w:rPr>
+          <w:rFonts w:hint="eastAsia"/>
+        </w:rPr>
+        <w:t xml:space="preserve">왼쪽 아래 </w:t>
       </w:r>
       <w:r>
         <w:rPr>
@@ -2009,28 +2138,71 @@
           <w:szCs w:val="40"/>
         </w:rPr>
       </w:pPr>
-      <w:bookmarkStart w:id="5" w:name="_Toc153976289"/>
       <w:r>
         <w:rPr>
           <w:rFonts w:asciiTheme="majorHAnsi" w:eastAsiaTheme="majorHAnsi" w:hAnsiTheme="majorHAnsi"/>
           <w:sz w:val="40"/>
           <w:szCs w:val="40"/>
         </w:rPr>
+        <w:lastRenderedPageBreak/>
         <w:t xml:space="preserve"> </w:t>
       </w:r>
+      <w:bookmarkStart w:id="5" w:name="_Toc158035277"/>
       <w:r>
         <w:rPr>
           <w:rFonts w:asciiTheme="majorHAnsi" w:eastAsiaTheme="majorHAnsi" w:hAnsiTheme="majorHAnsi" w:hint="eastAsia"/>
           <w:sz w:val="40"/>
           <w:szCs w:val="40"/>
         </w:rPr>
-        <w:t>기대 수명 예측 기능</w:t>
+        <w:t>기대 수명 예측 기</w:t>
+      </w:r>
+      <w:r>
+        <w:rPr>
+          <w:rFonts w:asciiTheme="majorHAnsi" w:eastAsiaTheme="majorHAnsi" w:hAnsiTheme="majorHAnsi" w:hint="eastAsia"/>
+          <w:sz w:val="40"/>
+          <w:szCs w:val="40"/>
+        </w:rPr>
+        <w:t>능</w:t>
       </w:r>
       <w:bookmarkEnd w:id="5"/>
     </w:p>
     <w:p>
       <w:r>
-        <w:t>▶두 지역의 예측한 기대수명</w:t>
+        <w:t>▶</w:t>
+      </w:r>
+      <w:r>
+        <w:rPr>
+          <w:rFonts w:hint="eastAsia"/>
+        </w:rPr>
+        <w:t>사용자의 정보를 받아서 개인별 기대 수명 데이터를 예측하여 제공할 수 있도록 해야 한다.</w:t>
+      </w:r>
+    </w:p>
+    <w:p>
+      <w:pPr>
+        <w:ind w:left="800"/>
+      </w:pPr>
+      <w:r>
+        <w:t>▷</w:t>
+      </w:r>
+      <w:r>
+        <w:rPr>
+          <w:rFonts w:hint="eastAsia"/>
+        </w:rPr>
+        <w:t>개인별 기대 수명을 예측하고 해당 기대 수명 데이터에 대한 회귀식과 출처에 대한 정보를 제공해야 한다.</w:t>
+      </w:r>
+    </w:p>
+    <w:p>
+      <w:r>
+        <w:t>▶두 지역의</w:t>
+      </w:r>
+      <w:r>
+        <w:rPr>
+          <w:rFonts w:hint="eastAsia"/>
+        </w:rPr>
+        <w:t xml:space="preserve"> 미래의</w:t>
+      </w:r>
+      <w:r>
+        <w:t xml:space="preserve"> 예측한 기대수명</w:t>
       </w:r>
       <w:r>
         <w:rPr>
@@ -2123,16 +2295,93 @@
         <w:rPr>
           <w:rFonts w:hint="eastAsia"/>
         </w:rPr>
-        <w:t>시작 연도를 설정할 수 있어야 한다</w:t>
+        <w:t>기준</w:t>
+      </w:r>
+      <w:r>
+        <w:rPr>
+          <w:rFonts w:hint="eastAsia"/>
+        </w:rPr>
+        <w:t xml:space="preserve"> 연도를 설정할 수 있어야 한다</w:t>
       </w:r>
       <w:r>
         <w:t>.</w:t>
       </w:r>
     </w:p>
     <w:p>
+      <w:r>
+        <w:t>▶</w:t>
+      </w:r>
+      <w:r>
+        <w:rPr>
+          <w:rFonts w:hint="eastAsia"/>
+        </w:rPr>
+        <w:t>과거</w:t>
+      </w:r>
+      <w:r>
+        <w:t xml:space="preserve"> 기대수명</w:t>
+      </w:r>
+      <w:r>
+        <w:rPr>
+          <w:rFonts w:hint="eastAsia"/>
+        </w:rPr>
+        <w:t xml:space="preserve"> 데</w:t>
+      </w:r>
+      <w:r>
+        <w:t>이터</w:t>
+      </w:r>
+      <w:r>
+        <w:rPr>
+          <w:rFonts w:hint="eastAsia"/>
+        </w:rPr>
+        <w:t xml:space="preserve">로 </w:t>
+      </w:r>
+      <w:r>
+        <w:t>그래프</w:t>
+      </w:r>
+      <w:r>
+        <w:rPr>
+          <w:rFonts w:hint="eastAsia"/>
+        </w:rPr>
+        <w:t>를</w:t>
+      </w:r>
+      <w:r>
+        <w:t xml:space="preserve"> 제공</w:t>
+      </w:r>
+      <w:r>
+        <w:rPr>
+          <w:rFonts w:hint="eastAsia"/>
+        </w:rPr>
+        <w:t>해야 한다.</w:t>
+      </w:r>
+    </w:p>
+    <w:p>
+      <w:r>
+        <w:t>▶</w:t>
+      </w:r>
+      <w:r>
+        <w:rPr>
+          <w:rFonts w:hint="eastAsia"/>
+        </w:rPr>
+        <w:t>지역을 설정할 수 있어야 한다.</w:t>
+      </w:r>
+      <w:r>
+        <w:tab/>
+      </w:r>
+    </w:p>
+    <w:p>
+      <w:r>
+        <w:t>▶</w:t>
+      </w:r>
+      <w:r>
+        <w:rPr>
+          <w:rFonts w:hint="eastAsia"/>
+        </w:rPr>
+        <w:t>차트에 대한 부가 설명이 있어야 한다.</w:t>
+      </w:r>
+    </w:p>
+    <w:p>
       <w:pPr>
         <w:ind w:firstLine="800"/>
-        <w:jc w:val="left"/>
       </w:pPr>
       <w:r>
         <w:t>▷</w:t>
@@ -2141,9 +2390,301 @@
         <w:rPr>
           <w:rFonts w:hint="eastAsia"/>
         </w:rPr>
-        <w:t>마지막 연도를 설정할 수 있어야 한다.</w:t>
-      </w:r>
-    </w:p>
+        <w:t>각 데이터에 대한 출처와 예측에 사용된 데이터에 대한 설명이 있어야 한다.</w:t>
+      </w:r>
+    </w:p>
+    <w:p>
+      <w:pPr>
+        <w:ind w:firstLine="800"/>
+      </w:pPr>
+    </w:p>
+    <w:p>
+      <w:pPr>
+        <w:ind w:firstLine="800"/>
+      </w:pPr>
+    </w:p>
+    <w:p>
+      <w:pPr>
+        <w:ind w:firstLine="800"/>
+      </w:pPr>
+    </w:p>
+    <w:p>
+      <w:pPr>
+        <w:ind w:firstLine="800"/>
+      </w:pPr>
+    </w:p>
+    <w:p>
+      <w:pPr>
+        <w:ind w:firstLine="800"/>
+      </w:pPr>
+    </w:p>
+    <w:p>
+      <w:pPr>
+        <w:ind w:firstLine="800"/>
+      </w:pPr>
+    </w:p>
+    <w:p>
+      <w:pPr>
+        <w:ind w:firstLine="800"/>
+      </w:pPr>
+    </w:p>
+    <w:p>
+      <w:pPr>
+        <w:ind w:firstLine="800"/>
+      </w:pPr>
+    </w:p>
+    <w:p>
+      <w:pPr>
+        <w:ind w:firstLine="800"/>
+        <w:rPr>
+          <w:rFonts w:hint="eastAsia"/>
+        </w:rPr>
+      </w:pPr>
+    </w:p>
+    <w:p>
+      <w:pPr>
+        <w:pStyle w:val="1"/>
+        <w:numPr>
+          <w:ilvl w:val="0"/>
+          <w:numId w:val="11"/>
+        </w:numPr>
+        <w:rPr>
+          <w:rFonts w:asciiTheme="majorHAnsi" w:eastAsiaTheme="majorHAnsi" w:hAnsiTheme="majorHAnsi"/>
+          <w:sz w:val="40"/>
+          <w:szCs w:val="40"/>
+        </w:rPr>
+      </w:pPr>
+      <w:r>
+        <w:rPr>
+          <w:rFonts w:asciiTheme="majorHAnsi" w:eastAsiaTheme="majorHAnsi" w:hAnsiTheme="majorHAnsi" w:hint="eastAsia"/>
+          <w:sz w:val="40"/>
+          <w:szCs w:val="40"/>
+        </w:rPr>
+        <w:lastRenderedPageBreak/>
+        <w:t xml:space="preserve"> </w:t>
+      </w:r>
+      <w:bookmarkStart w:id="6" w:name="_Toc158035278"/>
+      <w:r>
+        <w:rPr>
+          <w:rFonts w:asciiTheme="majorHAnsi" w:eastAsiaTheme="majorHAnsi" w:hAnsiTheme="majorHAnsi" w:hint="eastAsia"/>
+          <w:sz w:val="40"/>
+          <w:szCs w:val="40"/>
+        </w:rPr>
+        <w:t xml:space="preserve">게시판 </w:t>
+      </w:r>
+      <w:r>
+        <w:rPr>
+          <w:rFonts w:asciiTheme="majorHAnsi" w:eastAsiaTheme="majorHAnsi" w:hAnsiTheme="majorHAnsi" w:hint="eastAsia"/>
+          <w:sz w:val="40"/>
+          <w:szCs w:val="40"/>
+        </w:rPr>
+        <w:t>기능</w:t>
+      </w:r>
+      <w:bookmarkEnd w:id="6"/>
+    </w:p>
+    <w:p>
+      <w:r>
+        <w:t>▶</w:t>
+      </w:r>
+      <w:r>
+        <w:rPr>
+          <w:rFonts w:hint="eastAsia"/>
+        </w:rPr>
+        <w:t>게시판에 등록된 게시글 목록을 불러올 수 있어야 한다.</w:t>
+      </w:r>
+    </w:p>
+    <w:p>
+      <w:r>
+        <w:t>▶</w:t>
+      </w:r>
+      <w:r>
+        <w:rPr>
+          <w:rFonts w:hint="eastAsia"/>
+        </w:rPr>
+        <w:t>게시판에 글을 등록하려면 로그인을 할 수 있어야 한다</w:t>
+      </w:r>
+    </w:p>
+    <w:p>
+      <w:pPr>
+        <w:ind w:firstLine="800"/>
+      </w:pPr>
+      <w:r>
+        <w:t>▷</w:t>
+      </w:r>
+      <w:r>
+        <w:rPr>
+          <w:rFonts w:hint="eastAsia"/>
+        </w:rPr>
+        <w:t>아이디,</w:t>
+      </w:r>
+      <w:r>
+        <w:t xml:space="preserve"> </w:t>
+      </w:r>
+      <w:r>
+        <w:rPr>
+          <w:rFonts w:hint="eastAsia"/>
+        </w:rPr>
+        <w:t>비밀번호에 대한 유효성 검사를 진행할 수 있어야 한다.</w:t>
+      </w:r>
+    </w:p>
+    <w:p>
+      <w:r>
+        <w:t>▶</w:t>
+      </w:r>
+      <w:r>
+        <w:rPr>
+          <w:rFonts w:hint="eastAsia"/>
+        </w:rPr>
+        <w:t>로그인을 하기 위한 회원 가입 기능이 있어야 한다.</w:t>
+      </w:r>
+    </w:p>
+    <w:p>
+      <w:r>
+        <w:tab/>
+        <w:t>▷</w:t>
+      </w:r>
+      <w:r>
+        <w:rPr>
+          <w:rFonts w:hint="eastAsia"/>
+        </w:rPr>
+        <w:t>아이디,</w:t>
+      </w:r>
+      <w:r>
+        <w:t xml:space="preserve"> </w:t>
+      </w:r>
+      <w:r>
+        <w:rPr>
+          <w:rFonts w:hint="eastAsia"/>
+        </w:rPr>
+        <w:t>비밀번호,</w:t>
+      </w:r>
+      <w:r>
+        <w:t xml:space="preserve"> </w:t>
+      </w:r>
+      <w:r>
+        <w:rPr>
+          <w:rFonts w:hint="eastAsia"/>
+        </w:rPr>
+        <w:t>이메일,</w:t>
+      </w:r>
+      <w:r>
+        <w:t xml:space="preserve"> </w:t>
+      </w:r>
+      <w:r>
+        <w:rPr>
+          <w:rFonts w:hint="eastAsia"/>
+        </w:rPr>
+        <w:t>휴대폰 번호에 대한 유효성 검사를 진행할 수 있어야 한다.</w:t>
+      </w:r>
+    </w:p>
+    <w:p>
+      <w:pPr>
+        <w:jc w:val="left"/>
+      </w:pPr>
+      <w:r>
+        <w:t>▶</w:t>
+      </w:r>
+      <w:r>
+        <w:rPr>
+          <w:rFonts w:hint="eastAsia"/>
+        </w:rPr>
+        <w:t>게시판에 글을 수정</w:t>
+      </w:r>
+      <w:r>
+        <w:rPr>
+          <w:rFonts w:hint="eastAsia"/>
+        </w:rPr>
+        <w:t>할 수 있어야 한다.</w:t>
+      </w:r>
+    </w:p>
+    <w:p>
+      <w:pPr>
+        <w:ind w:firstLine="800"/>
+      </w:pPr>
+      <w:r>
+        <w:t>▷</w:t>
+      </w:r>
+      <w:r>
+        <w:rPr>
+          <w:rFonts w:hint="eastAsia"/>
+        </w:rPr>
+        <w:t>아이디,</w:t>
+      </w:r>
+      <w:r>
+        <w:t xml:space="preserve"> </w:t>
+      </w:r>
+      <w:r>
+        <w:rPr>
+          <w:rFonts w:hint="eastAsia"/>
+        </w:rPr>
+        <w:t>비밀번호,</w:t>
+      </w:r>
+      <w:r>
+        <w:t xml:space="preserve"> </w:t>
+      </w:r>
+      <w:r>
+        <w:rPr>
+          <w:rFonts w:hint="eastAsia"/>
+        </w:rPr>
+        <w:t>이메일,</w:t>
+      </w:r>
+      <w:r>
+        <w:t xml:space="preserve"> </w:t>
+      </w:r>
+      <w:r>
+        <w:rPr>
+          <w:rFonts w:hint="eastAsia"/>
+        </w:rPr>
+        <w:t>휴대폰 번호에 대한 유효성 검사를 진행할 수 있어야 한다.</w:t>
+      </w:r>
+      <w:r>
+        <w:tab/>
+      </w:r>
+    </w:p>
+    <w:p>
+      <w:r>
+        <w:t>▶</w:t>
+      </w:r>
+      <w:r>
+        <w:rPr>
+          <w:rFonts w:hint="eastAsia"/>
+        </w:rPr>
+        <w:t>게시판에 글을 삭제</w:t>
+      </w:r>
+      <w:r>
+        <w:rPr>
+          <w:rFonts w:hint="eastAsia"/>
+        </w:rPr>
+        <w:t>할 수 있어야 한다.</w:t>
+      </w:r>
+      <w:r>
+        <w:tab/>
+      </w:r>
+    </w:p>
+    <w:p>
+      <w:r>
+        <w:t>▶</w:t>
+      </w:r>
+      <w:r>
+        <w:rPr>
+          <w:rFonts w:hint="eastAsia"/>
+        </w:rPr>
+        <w:t>게시판에 글에 댓글을 작성할 수 있어야 한다.</w:t>
+      </w:r>
+    </w:p>
+    <w:p>
+      <w:r>
+        <w:t>▶</w:t>
+      </w:r>
+      <w:r>
+        <w:rPr>
+          <w:rFonts w:hint="eastAsia"/>
+        </w:rPr>
+        <w:t>게시판에 글에 답글을 작성할 수 있어야 한다.</w:t>
+      </w:r>
+    </w:p>
+    <w:p/>
+    <w:p/>
     <w:p/>
     <w:p/>
     <w:p>
@@ -4077,7 +4618,7 @@
 </file>
 
 <file path=customXml/itemProps1.xml><?xml version="1.0" encoding="utf-8"?>
-<ds:datastoreItem xmlns:ds="http://schemas.openxmlformats.org/officeDocument/2006/customXml" ds:itemID="{F50FF404-FA0B-48AE-916B-C8324D59298B}">
+<ds:datastoreItem xmlns:ds="http://schemas.openxmlformats.org/officeDocument/2006/customXml" ds:itemID="{E7FE899E-D967-41ED-B7C2-BBFC7866D936}">
   <ds:schemaRefs>
     <ds:schemaRef ds:uri="http://schemas.openxmlformats.org/officeDocument/2006/bibliography"/>
   </ds:schemaRefs>

</xml_diff>